<commit_message>
modifications des documents relecture
</commit_message>
<xml_diff>
--- a/1_comprehensive_data_architecture_diagram.docx
+++ b/1_comprehensive_data_architecture_diagram.docx
@@ -344,7 +344,7 @@
           <w:szCs w:val="20"/>
           <w:rtl w:val="0"/>
         </w:rPr>
-        <w:t xml:space="preserve"> (user_sessions, api_logs, feedback, ml_features) sont également intégrées via Airbyte, , complétée par Apache Kafka, permettant d’unifier les sources comportementales et transactionnelles.</w:t>
+        <w:t xml:space="preserve"> (user_sessions, api_logs, feedback, ml_features) sont également intégrées via Airbyte, complétée par Apache Kafka, permettant d’unifier les sources comportementales et transactionnelles.</w:t>
       </w:r>
     </w:p>
     <w:p>
@@ -435,7 +435,7 @@
           <w:szCs w:val="20"/>
           <w:rtl w:val="0"/>
         </w:rPr>
-        <w:t xml:space="preserve"> de Snowflake (tables de faits et de dimensions).</w:t>
+        <w:t xml:space="preserve"> de Snowflake (tables de faits et de dimensions, aggregations).</w:t>
       </w:r>
     </w:p>
     <w:p>
@@ -527,7 +527,7 @@
           <w:szCs w:val="20"/>
           <w:rtl w:val="0"/>
         </w:rPr>
-        <w:t xml:space="preserve"> (via EKS/Ray, MLflow, FastAPI) pour la détection de fraude et la personnalisation.</w:t>
+        <w:t xml:space="preserve"> (via Jenkins, EKS/Ray, MLflow, FastAPI) pour la détection de fraude et la personnalisation.</w:t>
       </w:r>
     </w:p>
     <w:p>
@@ -867,7 +867,7 @@
           <w:szCs w:val="20"/>
           <w:rtl w:val="0"/>
         </w:rPr>
-        <w:t xml:space="preserve">Hébergés sur AWS ou VPC AWS privé (Virtual Private Cloud)</w:t>
+        <w:t xml:space="preserve">Hébergement sur AWS ou VPC AWS privé (Virtual Private Cloud)</w:t>
       </w:r>
     </w:p>
     <w:p>
@@ -1493,6 +1493,120 @@
       <w:tr>
         <w:trPr>
           <w:cantSplit w:val="0"/>
+          <w:trHeight w:val="720" w:hRule="atLeast"/>
+          <w:tblHeader w:val="0"/>
+        </w:trPr>
+        <w:tc>
+          <w:tcPr>
+            <w:tcBorders>
+              <w:top w:color="9a9a9a" w:space="0" w:sz="6" w:val="single"/>
+              <w:left w:color="9a9a9a" w:space="0" w:sz="6" w:val="single"/>
+              <w:bottom w:color="9a9a9a" w:space="0" w:sz="6" w:val="single"/>
+              <w:right w:color="9a9a9a" w:space="0" w:sz="6" w:val="single"/>
+            </w:tcBorders>
+            <w:tcMar>
+              <w:top w:w="20.0" w:type="dxa"/>
+              <w:left w:w="80.0" w:type="dxa"/>
+              <w:bottom w:w="20.0" w:type="dxa"/>
+              <w:right w:w="80.0" w:type="dxa"/>
+            </w:tcMar>
+            <w:vAlign w:val="top"/>
+          </w:tcPr>
+          <w:p>
+            <w:pPr>
+              <w:rPr>
+                <w:b w:val="1"/>
+                <w:bCs w:val="1"/>
+                <w:sz w:val="20"/>
+                <w:szCs w:val="20"/>
+              </w:rPr>
+            </w:pPr>
+            <w:r>
+              <w:rPr>
+                <w:b w:val="1"/>
+                <w:bCs w:val="1"/>
+                <w:sz w:val="20"/>
+                <w:szCs w:val="20"/>
+                <w:rtl w:val="0"/>
+              </w:rPr>
+              <w:t xml:space="preserve">Jenkins</w:t>
+            </w:r>
+          </w:p>
+        </w:tc>
+        <w:tc>
+          <w:tcPr>
+            <w:tcBorders>
+              <w:top w:color="9a9a9a" w:space="0" w:sz="6" w:val="single"/>
+              <w:left w:color="9a9a9a" w:space="0" w:sz="6" w:val="single"/>
+              <w:bottom w:color="9a9a9a" w:space="0" w:sz="6" w:val="single"/>
+              <w:right w:color="9a9a9a" w:space="0" w:sz="6" w:val="single"/>
+            </w:tcBorders>
+            <w:tcMar>
+              <w:top w:w="20.0" w:type="dxa"/>
+              <w:left w:w="80.0" w:type="dxa"/>
+              <w:bottom w:w="20.0" w:type="dxa"/>
+              <w:right w:w="80.0" w:type="dxa"/>
+            </w:tcMar>
+            <w:vAlign w:val="top"/>
+          </w:tcPr>
+          <w:p>
+            <w:pPr>
+              <w:rPr>
+                <w:b w:val="1"/>
+                <w:bCs w:val="1"/>
+                <w:sz w:val="20"/>
+                <w:szCs w:val="20"/>
+              </w:rPr>
+            </w:pPr>
+            <w:r>
+              <w:rPr>
+                <w:b w:val="1"/>
+                <w:bCs w:val="1"/>
+                <w:sz w:val="20"/>
+                <w:szCs w:val="20"/>
+                <w:rtl w:val="0"/>
+              </w:rPr>
+              <w:t xml:space="preserve">AWS (EC2)</w:t>
+            </w:r>
+          </w:p>
+        </w:tc>
+        <w:tc>
+          <w:tcPr>
+            <w:tcBorders>
+              <w:top w:color="9a9a9a" w:space="0" w:sz="6" w:val="single"/>
+              <w:left w:color="9a9a9a" w:space="0" w:sz="6" w:val="single"/>
+              <w:bottom w:color="9a9a9a" w:space="0" w:sz="6" w:val="single"/>
+              <w:right w:color="9a9a9a" w:space="0" w:sz="6" w:val="single"/>
+            </w:tcBorders>
+            <w:tcMar>
+              <w:top w:w="20.0" w:type="dxa"/>
+              <w:left w:w="80.0" w:type="dxa"/>
+              <w:bottom w:w="20.0" w:type="dxa"/>
+              <w:right w:w="80.0" w:type="dxa"/>
+            </w:tcMar>
+            <w:vAlign w:val="top"/>
+          </w:tcPr>
+          <w:p>
+            <w:pPr>
+              <w:rPr>
+                <w:sz w:val="20"/>
+                <w:szCs w:val="20"/>
+              </w:rPr>
+            </w:pPr>
+            <w:r>
+              <w:rPr>
+                <w:sz w:val="20"/>
+                <w:szCs w:val="20"/>
+                <w:rtl w:val="0"/>
+              </w:rPr>
+              <w:t xml:space="preserve">Déployé dans un VPC (EC2 / Docker)</w:t>
+            </w:r>
+          </w:p>
+        </w:tc>
+      </w:tr>
+      <w:tr>
+        <w:trPr>
+          <w:cantSplit w:val="0"/>
           <w:trHeight w:val="525" w:hRule="atLeast"/>
           <w:tblHeader w:val="0"/>
         </w:trPr>
@@ -2375,7 +2489,7 @@
                 <w:szCs w:val="20"/>
                 <w:rtl w:val="0"/>
               </w:rPr>
-              <w:t xml:space="preserve">Entrepôt de données managé, souvent déployé </w:t>
+              <w:t xml:space="preserve">Entrepôt de données managé, déployé </w:t>
             </w:r>
             <w:r>
               <w:rPr>
@@ -2507,7 +2621,7 @@
                 <w:szCs w:val="20"/>
                 <w:rtl w:val="0"/>
               </w:rPr>
-              <w:t xml:space="preserve">Version managée de MongoDB (AWS comme cloud sous-jacent, mais c’est MongoDB Inc. qui gère).</w:t>
+              <w:t xml:space="preserve">Version managée de MongoDB (AWS comme cloud sous-jacent, mais c’est MongoDB qui gère).</w:t>
             </w:r>
           </w:p>
         </w:tc>
@@ -2621,7 +2735,7 @@
                 <w:szCs w:val="20"/>
                 <w:rtl w:val="0"/>
               </w:rPr>
-              <w:t xml:space="preserve">Par défaut SaaS, mais possible de l’héberger dans un VPC (Docker).</w:t>
+              <w:t xml:space="preserve">Par défaut SaaS, ou l’hébergé dans un VPC (Docker).</w:t>
             </w:r>
           </w:p>
         </w:tc>
@@ -2777,7 +2891,7 @@
           <w:szCs w:val="20"/>
           <w:rtl w:val="0"/>
         </w:rPr>
-        <w:t xml:space="preserve">Les composants critiques (PostgreSQL, Airbyte, dbt, Airflow, FastAPI, Streamlit, MLflow, Ray) sont déployés dans un </w:t>
+        <w:t xml:space="preserve">Les composants critiques (PostgreSQL, Airbyte, dbt, Airflow, Jenkins,  FastAPI, Streamlit, MLflow, Ray) sont déployés dans un </w:t>
       </w:r>
       <w:r>
         <w:rPr>

</xml_diff>